<commit_message>
Creation of console program for the screenshots
</commit_message>
<xml_diff>
--- a/src/HW1-Questionnaire/Prog1_CSharp_Tarea1_(Jhan Crhistian Terrero Ramirez; 2024-2586; 25-5-2025).docx
+++ b/src/HW1-Questionnaire/Prog1_CSharp_Tarea1_(Jhan Crhistian Terrero Ramirez; 2024-2586; 25-5-2025).docx
@@ -1,6 +1,6 @@
 
 <file path=word/document.xml><?xml version="1.0" encoding="utf-8"?>
-<w:document xmlns:wpc="http://schemas.microsoft.com/office/word/2010/wordprocessingCanvas" xmlns:cx="http://schemas.microsoft.com/office/drawing/2014/chartex" xmlns:cx1="http://schemas.microsoft.com/office/drawing/2015/9/8/chartex" xmlns:cx2="http://schemas.microsoft.com/office/drawing/2015/10/21/chartex" xmlns:cx3="http://schemas.microsoft.com/office/drawing/2016/5/9/chartex" xmlns:cx4="http://schemas.microsoft.com/office/drawing/2016/5/10/chartex" xmlns:cx5="http://schemas.microsoft.com/office/drawing/2016/5/11/chartex" xmlns:cx6="http://schemas.microsoft.com/office/drawing/2016/5/12/chartex" xmlns:cx7="http://schemas.microsoft.com/office/drawing/2016/5/13/chartex" xmlns:cx8="http://schemas.microsoft.com/office/drawing/2016/5/14/chartex" xmlns:mc="http://schemas.openxmlformats.org/markup-compatibility/2006" xmlns:aink="http://schemas.microsoft.com/office/drawing/2016/ink" xmlns:am3d="http://schemas.microsoft.com/office/drawing/2017/model3d" xmlns:o="urn:schemas-microsoft-com:office:office" xmlns:oel="http://schemas.microsoft.com/office/2019/extlst" xmlns:r="http://schemas.openxmlformats.org/officeDocument/2006/relationships" xmlns:m="http://schemas.openxmlformats.org/officeDocument/2006/math" xmlns:v="urn:schemas-microsoft-com:vml" xmlns:wp14="http://schemas.microsoft.com/office/word/2010/wordprocessingDrawing" xmlns:wp="http://schemas.openxmlformats.org/drawingml/2006/wordprocessingDrawing" xmlns:w10="urn:schemas-microsoft-com:office:word" xmlns:w="http://schemas.openxmlformats.org/wordprocessingml/2006/main" xmlns:w14="http://schemas.microsoft.com/office/word/2010/wordml" xmlns:w15="http://schemas.microsoft.com/office/word/2012/wordml" xmlns:w16cex="http://schemas.microsoft.com/office/word/2018/wordml/cex" xmlns:w16cid="http://schemas.microsoft.com/office/word/2016/wordml/cid" xmlns:w16="http://schemas.microsoft.com/office/word/2018/wordml" xmlns:w16du="http://schemas.microsoft.com/office/word/2023/wordml/word16du" xmlns:w16sdtdh="http://schemas.microsoft.com/office/word/2020/wordml/sdtdatahash" xmlns:w16se="http://schemas.microsoft.com/office/word/2015/wordml/symex" xmlns:wpg="http://schemas.microsoft.com/office/word/2010/wordprocessingGroup" xmlns:wpi="http://schemas.microsoft.com/office/word/2010/wordprocessingInk" xmlns:wne="http://schemas.microsoft.com/office/word/2006/wordml" xmlns:wps="http://schemas.microsoft.com/office/word/2010/wordprocessingShape" mc:Ignorable="w14 w15 w16se w16cid w16 w16cex w16sdtdh w16du wp14">
+<w:document xmlns:wpc="http://schemas.microsoft.com/office/word/2010/wordprocessingCanvas" xmlns:cx="http://schemas.microsoft.com/office/drawing/2014/chartex" xmlns:mc="http://schemas.openxmlformats.org/markup-compatibility/2006" xmlns:o="urn:schemas-microsoft-com:office:office" xmlns:r="http://schemas.openxmlformats.org/officeDocument/2006/relationships" xmlns:m="http://schemas.openxmlformats.org/officeDocument/2006/math" xmlns:v="urn:schemas-microsoft-com:vml" xmlns:wp14="http://schemas.microsoft.com/office/word/2010/wordprocessingDrawing" xmlns:wp="http://schemas.openxmlformats.org/drawingml/2006/wordprocessingDrawing" xmlns:w10="urn:schemas-microsoft-com:office:word" xmlns:w="http://schemas.openxmlformats.org/wordprocessingml/2006/main" xmlns:w14="http://schemas.microsoft.com/office/word/2010/wordml" xmlns:w15="http://schemas.microsoft.com/office/word/2012/wordml" xmlns:w16se="http://schemas.microsoft.com/office/word/2015/wordml/symex" xmlns:wpg="http://schemas.microsoft.com/office/word/2010/wordprocessingGroup" xmlns:wpi="http://schemas.microsoft.com/office/word/2010/wordprocessingInk" xmlns:wne="http://schemas.microsoft.com/office/word/2006/wordml" xmlns:wps="http://schemas.microsoft.com/office/word/2010/wordprocessingShape" mc:Ignorable="w14 w15 w16se wp14">
   <w:body>
     <w:p>
       <w:pPr>
@@ -9,15 +9,13 @@
           <w:u w:val="single"/>
         </w:rPr>
       </w:pPr>
-      <w:proofErr w:type="spellStart"/>
       <w:r>
         <w:rPr>
           <w:b/>
           <w:u w:val="single"/>
         </w:rPr>
-        <w:t>MiNombre</w:t>
-      </w:r>
-      <w:proofErr w:type="spellEnd"/>
+        <w:t>Jhan Crhistian Terrero Ramirez</w:t>
+      </w:r>
       <w:r>
         <w:rPr>
           <w:b/>
@@ -25,15 +23,13 @@
         </w:rPr>
         <w:t xml:space="preserve">, </w:t>
       </w:r>
-      <w:proofErr w:type="spellStart"/>
       <w:r>
         <w:rPr>
           <w:b/>
           <w:u w:val="single"/>
         </w:rPr>
-        <w:t>MiMatricula</w:t>
-      </w:r>
-      <w:proofErr w:type="spellEnd"/>
+        <w:t>2024-2586</w:t>
+      </w:r>
       <w:r>
         <w:rPr>
           <w:b/>
@@ -41,19 +37,17 @@
         </w:rPr>
         <w:t xml:space="preserve">, </w:t>
       </w:r>
-      <w:proofErr w:type="spellStart"/>
       <w:r>
         <w:rPr>
           <w:b/>
           <w:u w:val="single"/>
         </w:rPr>
-        <w:t>DiaDeClase</w:t>
-      </w:r>
-      <w:proofErr w:type="spellEnd"/>
+        <w:t>sección de los viernes</w:t>
+      </w:r>
     </w:p>
     <w:p>
       <w:pPr>
-        <w:pStyle w:val="ListParagraph"/>
+        <w:pStyle w:val="Prrafodelista"/>
         <w:numPr>
           <w:ilvl w:val="0"/>
           <w:numId w:val="1"/>
@@ -65,7 +59,7 @@
     </w:p>
     <w:p>
       <w:pPr>
-        <w:pStyle w:val="ListParagraph"/>
+        <w:pStyle w:val="Prrafodelista"/>
         <w:numPr>
           <w:ilvl w:val="0"/>
           <w:numId w:val="1"/>
@@ -104,7 +98,7 @@
     </w:p>
     <w:p>
       <w:pPr>
-        <w:pStyle w:val="ListParagraph"/>
+        <w:pStyle w:val="Prrafodelista"/>
         <w:numPr>
           <w:ilvl w:val="0"/>
           <w:numId w:val="1"/>
@@ -116,7 +110,7 @@
     </w:p>
     <w:p>
       <w:pPr>
-        <w:pStyle w:val="ListParagraph"/>
+        <w:pStyle w:val="Prrafodelista"/>
         <w:numPr>
           <w:ilvl w:val="0"/>
           <w:numId w:val="1"/>
@@ -128,7 +122,7 @@
     </w:p>
     <w:p>
       <w:pPr>
-        <w:pStyle w:val="ListParagraph"/>
+        <w:pStyle w:val="Prrafodelista"/>
         <w:numPr>
           <w:ilvl w:val="0"/>
           <w:numId w:val="1"/>
@@ -149,6 +143,8 @@
       <w:r>
         <w:t xml:space="preserve">el sistema. </w:t>
       </w:r>
+      <w:bookmarkStart w:id="0" w:name="_GoBack"/>
+      <w:bookmarkEnd w:id="0"/>
     </w:p>
     <w:sectPr>
       <w:headerReference w:type="default" r:id="rId7"/>
@@ -162,7 +158,7 @@
 </file>
 
 <file path=word/endnotes.xml><?xml version="1.0" encoding="utf-8"?>
-<w:endnotes xmlns:wpc="http://schemas.microsoft.com/office/word/2010/wordprocessingCanvas" xmlns:cx="http://schemas.microsoft.com/office/drawing/2014/chartex" xmlns:cx1="http://schemas.microsoft.com/office/drawing/2015/9/8/chartex" xmlns:cx2="http://schemas.microsoft.com/office/drawing/2015/10/21/chartex" xmlns:cx3="http://schemas.microsoft.com/office/drawing/2016/5/9/chartex" xmlns:cx4="http://schemas.microsoft.com/office/drawing/2016/5/10/chartex" xmlns:cx5="http://schemas.microsoft.com/office/drawing/2016/5/11/chartex" xmlns:cx6="http://schemas.microsoft.com/office/drawing/2016/5/12/chartex" xmlns:cx7="http://schemas.microsoft.com/office/drawing/2016/5/13/chartex" xmlns:cx8="http://schemas.microsoft.com/office/drawing/2016/5/14/chartex" xmlns:mc="http://schemas.openxmlformats.org/markup-compatibility/2006" xmlns:aink="http://schemas.microsoft.com/office/drawing/2016/ink" xmlns:am3d="http://schemas.microsoft.com/office/drawing/2017/model3d" xmlns:o="urn:schemas-microsoft-com:office:office" xmlns:oel="http://schemas.microsoft.com/office/2019/extlst" xmlns:r="http://schemas.openxmlformats.org/officeDocument/2006/relationships" xmlns:m="http://schemas.openxmlformats.org/officeDocument/2006/math" xmlns:v="urn:schemas-microsoft-com:vml" xmlns:wp14="http://schemas.microsoft.com/office/word/2010/wordprocessingDrawing" xmlns:wp="http://schemas.openxmlformats.org/drawingml/2006/wordprocessingDrawing" xmlns:w10="urn:schemas-microsoft-com:office:word" xmlns:w="http://schemas.openxmlformats.org/wordprocessingml/2006/main" xmlns:w14="http://schemas.microsoft.com/office/word/2010/wordml" xmlns:w15="http://schemas.microsoft.com/office/word/2012/wordml" xmlns:w16cex="http://schemas.microsoft.com/office/word/2018/wordml/cex" xmlns:w16cid="http://schemas.microsoft.com/office/word/2016/wordml/cid" xmlns:w16="http://schemas.microsoft.com/office/word/2018/wordml" xmlns:w16du="http://schemas.microsoft.com/office/word/2023/wordml/word16du" xmlns:w16sdtdh="http://schemas.microsoft.com/office/word/2020/wordml/sdtdatahash" xmlns:w16se="http://schemas.microsoft.com/office/word/2015/wordml/symex" xmlns:wpg="http://schemas.microsoft.com/office/word/2010/wordprocessingGroup" xmlns:wpi="http://schemas.microsoft.com/office/word/2010/wordprocessingInk" xmlns:wne="http://schemas.microsoft.com/office/word/2006/wordml" xmlns:wps="http://schemas.microsoft.com/office/word/2010/wordprocessingShape" mc:Ignorable="w14 w15 w16se w16cid w16 w16cex w16sdtdh w16du wp14">
+<w:endnotes xmlns:wpc="http://schemas.microsoft.com/office/word/2010/wordprocessingCanvas" xmlns:cx="http://schemas.microsoft.com/office/drawing/2014/chartex" xmlns:mc="http://schemas.openxmlformats.org/markup-compatibility/2006" xmlns:o="urn:schemas-microsoft-com:office:office" xmlns:r="http://schemas.openxmlformats.org/officeDocument/2006/relationships" xmlns:m="http://schemas.openxmlformats.org/officeDocument/2006/math" xmlns:v="urn:schemas-microsoft-com:vml" xmlns:wp14="http://schemas.microsoft.com/office/word/2010/wordprocessingDrawing" xmlns:wp="http://schemas.openxmlformats.org/drawingml/2006/wordprocessingDrawing" xmlns:w10="urn:schemas-microsoft-com:office:word" xmlns:w="http://schemas.openxmlformats.org/wordprocessingml/2006/main" xmlns:w14="http://schemas.microsoft.com/office/word/2010/wordml" xmlns:w15="http://schemas.microsoft.com/office/word/2012/wordml" xmlns:w16se="http://schemas.microsoft.com/office/word/2015/wordml/symex" xmlns:wpg="http://schemas.microsoft.com/office/word/2010/wordprocessingGroup" xmlns:wpi="http://schemas.microsoft.com/office/word/2010/wordprocessingInk" xmlns:wne="http://schemas.microsoft.com/office/word/2006/wordml" xmlns:wps="http://schemas.microsoft.com/office/word/2010/wordprocessingShape" mc:Ignorable="w14 w15 w16se wp14">
   <w:endnote w:type="separator" w:id="-1">
     <w:p>
       <w:pPr>
@@ -187,7 +183,7 @@
 </file>
 
 <file path=word/footnotes.xml><?xml version="1.0" encoding="utf-8"?>
-<w:footnotes xmlns:wpc="http://schemas.microsoft.com/office/word/2010/wordprocessingCanvas" xmlns:cx="http://schemas.microsoft.com/office/drawing/2014/chartex" xmlns:cx1="http://schemas.microsoft.com/office/drawing/2015/9/8/chartex" xmlns:cx2="http://schemas.microsoft.com/office/drawing/2015/10/21/chartex" xmlns:cx3="http://schemas.microsoft.com/office/drawing/2016/5/9/chartex" xmlns:cx4="http://schemas.microsoft.com/office/drawing/2016/5/10/chartex" xmlns:cx5="http://schemas.microsoft.com/office/drawing/2016/5/11/chartex" xmlns:cx6="http://schemas.microsoft.com/office/drawing/2016/5/12/chartex" xmlns:cx7="http://schemas.microsoft.com/office/drawing/2016/5/13/chartex" xmlns:cx8="http://schemas.microsoft.com/office/drawing/2016/5/14/chartex" xmlns:mc="http://schemas.openxmlformats.org/markup-compatibility/2006" xmlns:aink="http://schemas.microsoft.com/office/drawing/2016/ink" xmlns:am3d="http://schemas.microsoft.com/office/drawing/2017/model3d" xmlns:o="urn:schemas-microsoft-com:office:office" xmlns:oel="http://schemas.microsoft.com/office/2019/extlst" xmlns:r="http://schemas.openxmlformats.org/officeDocument/2006/relationships" xmlns:m="http://schemas.openxmlformats.org/officeDocument/2006/math" xmlns:v="urn:schemas-microsoft-com:vml" xmlns:wp14="http://schemas.microsoft.com/office/word/2010/wordprocessingDrawing" xmlns:wp="http://schemas.openxmlformats.org/drawingml/2006/wordprocessingDrawing" xmlns:w10="urn:schemas-microsoft-com:office:word" xmlns:w="http://schemas.openxmlformats.org/wordprocessingml/2006/main" xmlns:w14="http://schemas.microsoft.com/office/word/2010/wordml" xmlns:w15="http://schemas.microsoft.com/office/word/2012/wordml" xmlns:w16cex="http://schemas.microsoft.com/office/word/2018/wordml/cex" xmlns:w16cid="http://schemas.microsoft.com/office/word/2016/wordml/cid" xmlns:w16="http://schemas.microsoft.com/office/word/2018/wordml" xmlns:w16du="http://schemas.microsoft.com/office/word/2023/wordml/word16du" xmlns:w16sdtdh="http://schemas.microsoft.com/office/word/2020/wordml/sdtdatahash" xmlns:w16se="http://schemas.microsoft.com/office/word/2015/wordml/symex" xmlns:wpg="http://schemas.microsoft.com/office/word/2010/wordprocessingGroup" xmlns:wpi="http://schemas.microsoft.com/office/word/2010/wordprocessingInk" xmlns:wne="http://schemas.microsoft.com/office/word/2006/wordml" xmlns:wps="http://schemas.microsoft.com/office/word/2010/wordprocessingShape" mc:Ignorable="w14 w15 w16se w16cid w16 w16cex w16sdtdh w16du wp14">
+<w:footnotes xmlns:wpc="http://schemas.microsoft.com/office/word/2010/wordprocessingCanvas" xmlns:cx="http://schemas.microsoft.com/office/drawing/2014/chartex" xmlns:mc="http://schemas.openxmlformats.org/markup-compatibility/2006" xmlns:o="urn:schemas-microsoft-com:office:office" xmlns:r="http://schemas.openxmlformats.org/officeDocument/2006/relationships" xmlns:m="http://schemas.openxmlformats.org/officeDocument/2006/math" xmlns:v="urn:schemas-microsoft-com:vml" xmlns:wp14="http://schemas.microsoft.com/office/word/2010/wordprocessingDrawing" xmlns:wp="http://schemas.openxmlformats.org/drawingml/2006/wordprocessingDrawing" xmlns:w10="urn:schemas-microsoft-com:office:word" xmlns:w="http://schemas.openxmlformats.org/wordprocessingml/2006/main" xmlns:w14="http://schemas.microsoft.com/office/word/2010/wordml" xmlns:w15="http://schemas.microsoft.com/office/word/2012/wordml" xmlns:w16se="http://schemas.microsoft.com/office/word/2015/wordml/symex" xmlns:wpg="http://schemas.microsoft.com/office/word/2010/wordprocessingGroup" xmlns:wpi="http://schemas.microsoft.com/office/word/2010/wordprocessingInk" xmlns:wne="http://schemas.microsoft.com/office/word/2006/wordml" xmlns:wps="http://schemas.microsoft.com/office/word/2010/wordprocessingShape" mc:Ignorable="w14 w15 w16se wp14">
   <w:footnote w:type="separator" w:id="-1">
     <w:p>
       <w:pPr>
@@ -212,7 +208,7 @@
 </file>
 
 <file path=word/header1.xml><?xml version="1.0" encoding="utf-8"?>
-<w:hdr xmlns:wpc="http://schemas.microsoft.com/office/word/2010/wordprocessingCanvas" xmlns:cx="http://schemas.microsoft.com/office/drawing/2014/chartex" xmlns:cx1="http://schemas.microsoft.com/office/drawing/2015/9/8/chartex" xmlns:cx2="http://schemas.microsoft.com/office/drawing/2015/10/21/chartex" xmlns:cx3="http://schemas.microsoft.com/office/drawing/2016/5/9/chartex" xmlns:cx4="http://schemas.microsoft.com/office/drawing/2016/5/10/chartex" xmlns:cx5="http://schemas.microsoft.com/office/drawing/2016/5/11/chartex" xmlns:cx6="http://schemas.microsoft.com/office/drawing/2016/5/12/chartex" xmlns:cx7="http://schemas.microsoft.com/office/drawing/2016/5/13/chartex" xmlns:cx8="http://schemas.microsoft.com/office/drawing/2016/5/14/chartex" xmlns:mc="http://schemas.openxmlformats.org/markup-compatibility/2006" xmlns:aink="http://schemas.microsoft.com/office/drawing/2016/ink" xmlns:am3d="http://schemas.microsoft.com/office/drawing/2017/model3d" xmlns:o="urn:schemas-microsoft-com:office:office" xmlns:oel="http://schemas.microsoft.com/office/2019/extlst" xmlns:r="http://schemas.openxmlformats.org/officeDocument/2006/relationships" xmlns:m="http://schemas.openxmlformats.org/officeDocument/2006/math" xmlns:v="urn:schemas-microsoft-com:vml" xmlns:wp14="http://schemas.microsoft.com/office/word/2010/wordprocessingDrawing" xmlns:wp="http://schemas.openxmlformats.org/drawingml/2006/wordprocessingDrawing" xmlns:w10="urn:schemas-microsoft-com:office:word" xmlns:w="http://schemas.openxmlformats.org/wordprocessingml/2006/main" xmlns:w14="http://schemas.microsoft.com/office/word/2010/wordml" xmlns:w15="http://schemas.microsoft.com/office/word/2012/wordml" xmlns:w16cex="http://schemas.microsoft.com/office/word/2018/wordml/cex" xmlns:w16cid="http://schemas.microsoft.com/office/word/2016/wordml/cid" xmlns:w16="http://schemas.microsoft.com/office/word/2018/wordml" xmlns:w16du="http://schemas.microsoft.com/office/word/2023/wordml/word16du" xmlns:w16sdtdh="http://schemas.microsoft.com/office/word/2020/wordml/sdtdatahash" xmlns:w16se="http://schemas.microsoft.com/office/word/2015/wordml/symex" xmlns:wpg="http://schemas.microsoft.com/office/word/2010/wordprocessingGroup" xmlns:wpi="http://schemas.microsoft.com/office/word/2010/wordprocessingInk" xmlns:wne="http://schemas.microsoft.com/office/word/2006/wordml" xmlns:wps="http://schemas.microsoft.com/office/word/2010/wordprocessingShape" mc:Ignorable="w14 w15 w16se w16cid w16 w16cex w16sdtdh w16du wp14">
+<w:hdr xmlns:wpc="http://schemas.microsoft.com/office/word/2010/wordprocessingCanvas" xmlns:cx="http://schemas.microsoft.com/office/drawing/2014/chartex" xmlns:mc="http://schemas.openxmlformats.org/markup-compatibility/2006" xmlns:o="urn:schemas-microsoft-com:office:office" xmlns:r="http://schemas.openxmlformats.org/officeDocument/2006/relationships" xmlns:m="http://schemas.openxmlformats.org/officeDocument/2006/math" xmlns:v="urn:schemas-microsoft-com:vml" xmlns:wp14="http://schemas.microsoft.com/office/word/2010/wordprocessingDrawing" xmlns:wp="http://schemas.openxmlformats.org/drawingml/2006/wordprocessingDrawing" xmlns:w10="urn:schemas-microsoft-com:office:word" xmlns:w="http://schemas.openxmlformats.org/wordprocessingml/2006/main" xmlns:w14="http://schemas.microsoft.com/office/word/2010/wordml" xmlns:w15="http://schemas.microsoft.com/office/word/2012/wordml" xmlns:w16se="http://schemas.microsoft.com/office/word/2015/wordml/symex" xmlns:wpg="http://schemas.microsoft.com/office/word/2010/wordprocessingGroup" xmlns:wpi="http://schemas.microsoft.com/office/word/2010/wordprocessingInk" xmlns:wne="http://schemas.microsoft.com/office/word/2006/wordml" xmlns:wps="http://schemas.microsoft.com/office/word/2010/wordprocessingShape" mc:Ignorable="w14 w15 w16se wp14">
   <w:sdt>
     <w:sdtPr>
       <w:rPr>
@@ -228,10 +224,11 @@
       <w:dataBinding w:prefixMappings="xmlns:ns0='http://schemas.openxmlformats.org/package/2006/metadata/core-properties' xmlns:ns1='http://purl.org/dc/elements/1.1/'" w:xpath="/ns0:coreProperties[1]/ns1:title[1]" w:storeItemID="{6C3C8BC8-F283-45AE-878A-BAB7291924A1}"/>
       <w:text/>
     </w:sdtPr>
+    <w:sdtEndPr/>
     <w:sdtContent>
       <w:p>
         <w:pPr>
-          <w:pStyle w:val="Header"/>
+          <w:pStyle w:val="Encabezado"/>
           <w:pBdr>
             <w:bottom w:val="thickThinSmallGap" w:sz="24" w:space="1" w:color="622423" w:themeColor="accent2" w:themeShade="7F"/>
           </w:pBdr>
@@ -255,14 +252,14 @@
   </w:sdt>
   <w:p>
     <w:pPr>
-      <w:pStyle w:val="Header"/>
+      <w:pStyle w:val="Encabezado"/>
     </w:pPr>
   </w:p>
 </w:hdr>
 </file>
 
 <file path=word/numbering.xml><?xml version="1.0" encoding="utf-8"?>
-<w:numbering xmlns:wpc="http://schemas.microsoft.com/office/word/2010/wordprocessingCanvas" xmlns:cx="http://schemas.microsoft.com/office/drawing/2014/chartex" xmlns:cx1="http://schemas.microsoft.com/office/drawing/2015/9/8/chartex" xmlns:cx2="http://schemas.microsoft.com/office/drawing/2015/10/21/chartex" xmlns:cx3="http://schemas.microsoft.com/office/drawing/2016/5/9/chartex" xmlns:cx4="http://schemas.microsoft.com/office/drawing/2016/5/10/chartex" xmlns:cx5="http://schemas.microsoft.com/office/drawing/2016/5/11/chartex" xmlns:cx6="http://schemas.microsoft.com/office/drawing/2016/5/12/chartex" xmlns:cx7="http://schemas.microsoft.com/office/drawing/2016/5/13/chartex" xmlns:cx8="http://schemas.microsoft.com/office/drawing/2016/5/14/chartex" xmlns:mc="http://schemas.openxmlformats.org/markup-compatibility/2006" xmlns:aink="http://schemas.microsoft.com/office/drawing/2016/ink" xmlns:am3d="http://schemas.microsoft.com/office/drawing/2017/model3d" xmlns:o="urn:schemas-microsoft-com:office:office" xmlns:oel="http://schemas.microsoft.com/office/2019/extlst" xmlns:r="http://schemas.openxmlformats.org/officeDocument/2006/relationships" xmlns:m="http://schemas.openxmlformats.org/officeDocument/2006/math" xmlns:v="urn:schemas-microsoft-com:vml" xmlns:wp14="http://schemas.microsoft.com/office/word/2010/wordprocessingDrawing" xmlns:wp="http://schemas.openxmlformats.org/drawingml/2006/wordprocessingDrawing" xmlns:w10="urn:schemas-microsoft-com:office:word" xmlns:w="http://schemas.openxmlformats.org/wordprocessingml/2006/main" xmlns:w14="http://schemas.microsoft.com/office/word/2010/wordml" xmlns:w15="http://schemas.microsoft.com/office/word/2012/wordml" xmlns:w16cex="http://schemas.microsoft.com/office/word/2018/wordml/cex" xmlns:w16cid="http://schemas.microsoft.com/office/word/2016/wordml/cid" xmlns:w16="http://schemas.microsoft.com/office/word/2018/wordml" xmlns:w16du="http://schemas.microsoft.com/office/word/2023/wordml/word16du" xmlns:w16sdtdh="http://schemas.microsoft.com/office/word/2020/wordml/sdtdatahash" xmlns:w16se="http://schemas.microsoft.com/office/word/2015/wordml/symex" xmlns:wpg="http://schemas.microsoft.com/office/word/2010/wordprocessingGroup" xmlns:wpi="http://schemas.microsoft.com/office/word/2010/wordprocessingInk" xmlns:wne="http://schemas.microsoft.com/office/word/2006/wordml" xmlns:wps="http://schemas.microsoft.com/office/word/2010/wordprocessingShape" mc:Ignorable="w14 w15 w16se w16cid w16 w16cex w16sdtdh w16du wp14">
+<w:numbering xmlns:wpc="http://schemas.microsoft.com/office/word/2010/wordprocessingCanvas" xmlns:cx="http://schemas.microsoft.com/office/drawing/2014/chartex" xmlns:mc="http://schemas.openxmlformats.org/markup-compatibility/2006" xmlns:o="urn:schemas-microsoft-com:office:office" xmlns:r="http://schemas.openxmlformats.org/officeDocument/2006/relationships" xmlns:m="http://schemas.openxmlformats.org/officeDocument/2006/math" xmlns:v="urn:schemas-microsoft-com:vml" xmlns:wp14="http://schemas.microsoft.com/office/word/2010/wordprocessingDrawing" xmlns:wp="http://schemas.openxmlformats.org/drawingml/2006/wordprocessingDrawing" xmlns:w10="urn:schemas-microsoft-com:office:word" xmlns:w="http://schemas.openxmlformats.org/wordprocessingml/2006/main" xmlns:w14="http://schemas.microsoft.com/office/word/2010/wordml" xmlns:w15="http://schemas.microsoft.com/office/word/2012/wordml" xmlns:w16se="http://schemas.microsoft.com/office/word/2015/wordml/symex" xmlns:wpg="http://schemas.microsoft.com/office/word/2010/wordprocessingGroup" xmlns:wpi="http://schemas.microsoft.com/office/word/2010/wordprocessingInk" xmlns:wne="http://schemas.microsoft.com/office/word/2006/wordml" xmlns:wps="http://schemas.microsoft.com/office/word/2010/wordprocessingShape" mc:Ignorable="w14 w15 w16se wp14">
   <w:abstractNum w:abstractNumId="0" w15:restartNumberingAfterBreak="0">
     <w:nsid w:val="6CE27227"/>
     <w:multiLevelType w:val="hybridMultilevel"/>
@@ -349,14 +346,14 @@
       </w:pPr>
     </w:lvl>
   </w:abstractNum>
-  <w:num w:numId="1" w16cid:durableId="1794665963">
+  <w:num w:numId="1">
     <w:abstractNumId w:val="0"/>
   </w:num>
 </w:numbering>
 </file>
 
 <file path=word/styles.xml><?xml version="1.0" encoding="utf-8"?>
-<w:styles xmlns:mc="http://schemas.openxmlformats.org/markup-compatibility/2006" xmlns:r="http://schemas.openxmlformats.org/officeDocument/2006/relationships" xmlns:w="http://schemas.openxmlformats.org/wordprocessingml/2006/main" xmlns:w14="http://schemas.microsoft.com/office/word/2010/wordml" xmlns:w15="http://schemas.microsoft.com/office/word/2012/wordml" xmlns:w16cex="http://schemas.microsoft.com/office/word/2018/wordml/cex" xmlns:w16cid="http://schemas.microsoft.com/office/word/2016/wordml/cid" xmlns:w16="http://schemas.microsoft.com/office/word/2018/wordml" xmlns:w16du="http://schemas.microsoft.com/office/word/2023/wordml/word16du" xmlns:w16sdtdh="http://schemas.microsoft.com/office/word/2020/wordml/sdtdatahash" xmlns:w16se="http://schemas.microsoft.com/office/word/2015/wordml/symex" mc:Ignorable="w14 w15 w16se w16cid w16 w16cex w16sdtdh w16du">
+<w:styles xmlns:mc="http://schemas.openxmlformats.org/markup-compatibility/2006" xmlns:r="http://schemas.openxmlformats.org/officeDocument/2006/relationships" xmlns:w="http://schemas.openxmlformats.org/wordprocessingml/2006/main" xmlns:w14="http://schemas.microsoft.com/office/word/2010/wordml" xmlns:w15="http://schemas.microsoft.com/office/word/2012/wordml" xmlns:w16se="http://schemas.microsoft.com/office/word/2015/wordml/symex" mc:Ignorable="w14 w15 w16se">
   <w:docDefaults>
     <w:rPrDefault>
       <w:rPr>
@@ -372,7 +369,7 @@
       </w:pPr>
     </w:pPrDefault>
   </w:docDefaults>
-  <w:latentStyles w:defLockedState="0" w:defUIPriority="99" w:defSemiHidden="0" w:defUnhideWhenUsed="0" w:defQFormat="0" w:count="376">
+  <w:latentStyles w:defLockedState="0" w:defUIPriority="99" w:defSemiHidden="0" w:defUnhideWhenUsed="0" w:defQFormat="0" w:count="371">
     <w:lsdException w:name="Normal" w:uiPriority="0" w:qFormat="1"/>
     <w:lsdException w:name="heading 1" w:uiPriority="9" w:qFormat="1"/>
     <w:lsdException w:name="heading 2" w:semiHidden="1" w:uiPriority="9" w:unhideWhenUsed="1" w:qFormat="1"/>
@@ -744,23 +741,18 @@
     <w:lsdException w:name="List Table 5 Dark Accent 6" w:uiPriority="50"/>
     <w:lsdException w:name="List Table 6 Colorful Accent 6" w:uiPriority="51"/>
     <w:lsdException w:name="List Table 7 Colorful Accent 6" w:uiPriority="52"/>
-    <w:lsdException w:name="Mention" w:semiHidden="1" w:unhideWhenUsed="1"/>
-    <w:lsdException w:name="Smart Hyperlink" w:semiHidden="1" w:unhideWhenUsed="1"/>
-    <w:lsdException w:name="Hashtag" w:semiHidden="1" w:unhideWhenUsed="1"/>
-    <w:lsdException w:name="Unresolved Mention" w:semiHidden="1" w:unhideWhenUsed="1"/>
-    <w:lsdException w:name="Smart Link" w:semiHidden="1" w:unhideWhenUsed="1"/>
   </w:latentStyles>
   <w:style w:type="paragraph" w:default="1" w:styleId="Normal">
     <w:name w:val="Normal"/>
     <w:qFormat/>
   </w:style>
-  <w:style w:type="character" w:default="1" w:styleId="DefaultParagraphFont">
+  <w:style w:type="character" w:default="1" w:styleId="Fuentedeprrafopredeter">
     <w:name w:val="Default Paragraph Font"/>
     <w:uiPriority w:val="1"/>
     <w:semiHidden/>
     <w:unhideWhenUsed/>
   </w:style>
-  <w:style w:type="table" w:default="1" w:styleId="TableNormal">
+  <w:style w:type="table" w:default="1" w:styleId="Tablanormal">
     <w:name w:val="Normal Table"/>
     <w:uiPriority w:val="99"/>
     <w:semiHidden/>
@@ -775,13 +767,13 @@
       </w:tblCellMar>
     </w:tblPr>
   </w:style>
-  <w:style w:type="numbering" w:default="1" w:styleId="NoList">
+  <w:style w:type="numbering" w:default="1" w:styleId="Sinlista">
     <w:name w:val="No List"/>
     <w:uiPriority w:val="99"/>
     <w:semiHidden/>
     <w:unhideWhenUsed/>
   </w:style>
-  <w:style w:type="paragraph" w:styleId="ListParagraph">
+  <w:style w:type="paragraph" w:styleId="Prrafodelista">
     <w:name w:val="List Paragraph"/>
     <w:basedOn w:val="Normal"/>
     <w:uiPriority w:val="34"/>
@@ -792,10 +784,10 @@
       <w:contextualSpacing/>
     </w:pPr>
   </w:style>
-  <w:style w:type="paragraph" w:styleId="Header">
+  <w:style w:type="paragraph" w:styleId="Encabezado">
     <w:name w:val="header"/>
     <w:basedOn w:val="Normal"/>
-    <w:link w:val="HeaderChar"/>
+    <w:link w:val="EncabezadoCar"/>
     <w:uiPriority w:val="99"/>
     <w:unhideWhenUsed/>
     <w:rsid w:val="00EC3F66"/>
@@ -807,17 +799,17 @@
       <w:spacing w:after="0" w:line="240" w:lineRule="auto"/>
     </w:pPr>
   </w:style>
-  <w:style w:type="character" w:customStyle="1" w:styleId="HeaderChar">
-    <w:name w:val="Header Char"/>
-    <w:basedOn w:val="DefaultParagraphFont"/>
-    <w:link w:val="Header"/>
+  <w:style w:type="character" w:customStyle="1" w:styleId="EncabezadoCar">
+    <w:name w:val="Encabezado Car"/>
+    <w:basedOn w:val="Fuentedeprrafopredeter"/>
+    <w:link w:val="Encabezado"/>
     <w:uiPriority w:val="99"/>
     <w:rsid w:val="00EC3F66"/>
   </w:style>
-  <w:style w:type="paragraph" w:styleId="Footer">
+  <w:style w:type="paragraph" w:styleId="Piedepgina">
     <w:name w:val="footer"/>
     <w:basedOn w:val="Normal"/>
-    <w:link w:val="FooterChar"/>
+    <w:link w:val="PiedepginaCar"/>
     <w:uiPriority w:val="99"/>
     <w:unhideWhenUsed/>
     <w:rsid w:val="00EC3F66"/>
@@ -829,17 +821,17 @@
       <w:spacing w:after="0" w:line="240" w:lineRule="auto"/>
     </w:pPr>
   </w:style>
-  <w:style w:type="character" w:customStyle="1" w:styleId="FooterChar">
-    <w:name w:val="Footer Char"/>
-    <w:basedOn w:val="DefaultParagraphFont"/>
-    <w:link w:val="Footer"/>
+  <w:style w:type="character" w:customStyle="1" w:styleId="PiedepginaCar">
+    <w:name w:val="Pie de página Car"/>
+    <w:basedOn w:val="Fuentedeprrafopredeter"/>
+    <w:link w:val="Piedepgina"/>
     <w:uiPriority w:val="99"/>
     <w:rsid w:val="00EC3F66"/>
   </w:style>
-  <w:style w:type="paragraph" w:styleId="BalloonText">
+  <w:style w:type="paragraph" w:styleId="Textodeglobo">
     <w:name w:val="Balloon Text"/>
     <w:basedOn w:val="Normal"/>
-    <w:link w:val="BalloonTextChar"/>
+    <w:link w:val="TextodegloboCar"/>
     <w:uiPriority w:val="99"/>
     <w:semiHidden/>
     <w:unhideWhenUsed/>
@@ -853,10 +845,10 @@
       <w:szCs w:val="16"/>
     </w:rPr>
   </w:style>
-  <w:style w:type="character" w:customStyle="1" w:styleId="BalloonTextChar">
-    <w:name w:val="Balloon Text Char"/>
-    <w:basedOn w:val="DefaultParagraphFont"/>
-    <w:link w:val="BalloonText"/>
+  <w:style w:type="character" w:customStyle="1" w:styleId="TextodegloboCar">
+    <w:name w:val="Texto de globo Car"/>
+    <w:basedOn w:val="Fuentedeprrafopredeter"/>
+    <w:link w:val="Textodeglobo"/>
     <w:uiPriority w:val="99"/>
     <w:semiHidden/>
     <w:rsid w:val="00EC3F66"/>
@@ -866,9 +858,9 @@
       <w:szCs w:val="16"/>
     </w:rPr>
   </w:style>
-  <w:style w:type="character" w:styleId="Hyperlink">
+  <w:style w:type="character" w:styleId="Hipervnculo">
     <w:name w:val="Hyperlink"/>
-    <w:basedOn w:val="DefaultParagraphFont"/>
+    <w:basedOn w:val="Fuentedeprrafopredeter"/>
     <w:uiPriority w:val="99"/>
     <w:unhideWhenUsed/>
     <w:rsid w:val="00A10E48"/>
@@ -877,9 +869,9 @@
       <w:u w:val="single"/>
     </w:rPr>
   </w:style>
-  <w:style w:type="character" w:styleId="UnresolvedMention">
+  <w:style w:type="character" w:customStyle="1" w:styleId="UnresolvedMention">
     <w:name w:val="Unresolved Mention"/>
-    <w:basedOn w:val="DefaultParagraphFont"/>
+    <w:basedOn w:val="Fuentedeprrafopredeter"/>
     <w:uiPriority w:val="99"/>
     <w:semiHidden/>
     <w:unhideWhenUsed/>
@@ -893,7 +885,7 @@
 </file>
 
 <file path=word/glossary/document.xml><?xml version="1.0" encoding="utf-8"?>
-<w:glossaryDocument xmlns:wpc="http://schemas.microsoft.com/office/word/2010/wordprocessingCanvas" xmlns:cx="http://schemas.microsoft.com/office/drawing/2014/chartex" xmlns:cx1="http://schemas.microsoft.com/office/drawing/2015/9/8/chartex" xmlns:cx2="http://schemas.microsoft.com/office/drawing/2015/10/21/chartex" xmlns:cx3="http://schemas.microsoft.com/office/drawing/2016/5/9/chartex" xmlns:cx4="http://schemas.microsoft.com/office/drawing/2016/5/10/chartex" xmlns:cx5="http://schemas.microsoft.com/office/drawing/2016/5/11/chartex" xmlns:cx6="http://schemas.microsoft.com/office/drawing/2016/5/12/chartex" xmlns:cx7="http://schemas.microsoft.com/office/drawing/2016/5/13/chartex" xmlns:cx8="http://schemas.microsoft.com/office/drawing/2016/5/14/chartex" xmlns:mc="http://schemas.openxmlformats.org/markup-compatibility/2006" xmlns:aink="http://schemas.microsoft.com/office/drawing/2016/ink" xmlns:am3d="http://schemas.microsoft.com/office/drawing/2017/model3d" xmlns:o="urn:schemas-microsoft-com:office:office" xmlns:oel="http://schemas.microsoft.com/office/2019/extlst" xmlns:r="http://schemas.openxmlformats.org/officeDocument/2006/relationships" xmlns:m="http://schemas.openxmlformats.org/officeDocument/2006/math" xmlns:v="urn:schemas-microsoft-com:vml" xmlns:wp14="http://schemas.microsoft.com/office/word/2010/wordprocessingDrawing" xmlns:wp="http://schemas.openxmlformats.org/drawingml/2006/wordprocessingDrawing" xmlns:w10="urn:schemas-microsoft-com:office:word" xmlns:w="http://schemas.openxmlformats.org/wordprocessingml/2006/main" xmlns:w14="http://schemas.microsoft.com/office/word/2010/wordml" xmlns:w15="http://schemas.microsoft.com/office/word/2012/wordml" xmlns:w16cex="http://schemas.microsoft.com/office/word/2018/wordml/cex" xmlns:w16cid="http://schemas.microsoft.com/office/word/2016/wordml/cid" xmlns:w16="http://schemas.microsoft.com/office/word/2018/wordml" xmlns:w16du="http://schemas.microsoft.com/office/word/2023/wordml/word16du" xmlns:w16sdtdh="http://schemas.microsoft.com/office/word/2020/wordml/sdtdatahash" xmlns:w16se="http://schemas.microsoft.com/office/word/2015/wordml/symex" xmlns:wpg="http://schemas.microsoft.com/office/word/2010/wordprocessingGroup" xmlns:wpi="http://schemas.microsoft.com/office/word/2010/wordprocessingInk" xmlns:wne="http://schemas.microsoft.com/office/word/2006/wordml" xmlns:wps="http://schemas.microsoft.com/office/word/2010/wordprocessingShape" mc:Ignorable="w14 w15 w16se w16cid w16 w16cex w16sdtdh w16du wp14">
+<w:glossaryDocument xmlns:wpc="http://schemas.microsoft.com/office/word/2010/wordprocessingCanvas" xmlns:cx="http://schemas.microsoft.com/office/drawing/2014/chartex" xmlns:mc="http://schemas.openxmlformats.org/markup-compatibility/2006" xmlns:o="urn:schemas-microsoft-com:office:office" xmlns:r="http://schemas.openxmlformats.org/officeDocument/2006/relationships" xmlns:m="http://schemas.openxmlformats.org/officeDocument/2006/math" xmlns:v="urn:schemas-microsoft-com:vml" xmlns:wp14="http://schemas.microsoft.com/office/word/2010/wordprocessingDrawing" xmlns:wp="http://schemas.openxmlformats.org/drawingml/2006/wordprocessingDrawing" xmlns:w10="urn:schemas-microsoft-com:office:word" xmlns:w="http://schemas.openxmlformats.org/wordprocessingml/2006/main" xmlns:w14="http://schemas.microsoft.com/office/word/2010/wordml" xmlns:w15="http://schemas.microsoft.com/office/word/2012/wordml" xmlns:w16se="http://schemas.microsoft.com/office/word/2015/wordml/symex" xmlns:wpg="http://schemas.microsoft.com/office/word/2010/wordprocessingGroup" xmlns:wpi="http://schemas.microsoft.com/office/word/2010/wordprocessingInk" xmlns:wne="http://schemas.microsoft.com/office/word/2006/wordml" xmlns:wps="http://schemas.microsoft.com/office/word/2010/wordprocessingShape" mc:Ignorable="w14 w15 w16se wp14">
   <w:docParts>
     <w:docPart>
       <w:docPartPr>
@@ -932,7 +924,7 @@
 </file>
 
 <file path=word/glossary/fontTable.xml><?xml version="1.0" encoding="utf-8"?>
-<w:fonts xmlns:mc="http://schemas.openxmlformats.org/markup-compatibility/2006" xmlns:r="http://schemas.openxmlformats.org/officeDocument/2006/relationships" xmlns:w="http://schemas.openxmlformats.org/wordprocessingml/2006/main" xmlns:w14="http://schemas.microsoft.com/office/word/2010/wordml" xmlns:w15="http://schemas.microsoft.com/office/word/2012/wordml" xmlns:w16cex="http://schemas.microsoft.com/office/word/2018/wordml/cex" xmlns:w16cid="http://schemas.microsoft.com/office/word/2016/wordml/cid" xmlns:w16="http://schemas.microsoft.com/office/word/2018/wordml" xmlns:w16du="http://schemas.microsoft.com/office/word/2023/wordml/word16du" xmlns:w16sdtdh="http://schemas.microsoft.com/office/word/2020/wordml/sdtdatahash" xmlns:w16se="http://schemas.microsoft.com/office/word/2015/wordml/symex" mc:Ignorable="w14 w15 w16se w16cid w16 w16cex w16sdtdh w16du">
+<w:fonts xmlns:mc="http://schemas.openxmlformats.org/markup-compatibility/2006" xmlns:r="http://schemas.openxmlformats.org/officeDocument/2006/relationships" xmlns:w="http://schemas.openxmlformats.org/wordprocessingml/2006/main" xmlns:w14="http://schemas.microsoft.com/office/word/2010/wordml" xmlns:w15="http://schemas.microsoft.com/office/word/2012/wordml" xmlns:w16se="http://schemas.microsoft.com/office/word/2015/wordml/symex" mc:Ignorable="w14 w15 w16se">
   <w:font w:name="Calibri">
     <w:panose1 w:val="020F0502020204030204"/>
     <w:charset w:val="00"/>
@@ -972,7 +964,7 @@
 </file>
 
 <file path=word/glossary/settings.xml><?xml version="1.0" encoding="utf-8"?>
-<w:settings xmlns:mc="http://schemas.openxmlformats.org/markup-compatibility/2006" xmlns:o="urn:schemas-microsoft-com:office:office" xmlns:r="http://schemas.openxmlformats.org/officeDocument/2006/relationships" xmlns:m="http://schemas.openxmlformats.org/officeDocument/2006/math" xmlns:v="urn:schemas-microsoft-com:vml" xmlns:w10="urn:schemas-microsoft-com:office:word" xmlns:w="http://schemas.openxmlformats.org/wordprocessingml/2006/main" xmlns:w14="http://schemas.microsoft.com/office/word/2010/wordml" xmlns:w15="http://schemas.microsoft.com/office/word/2012/wordml" xmlns:w16cex="http://schemas.microsoft.com/office/word/2018/wordml/cex" xmlns:w16cid="http://schemas.microsoft.com/office/word/2016/wordml/cid" xmlns:w16="http://schemas.microsoft.com/office/word/2018/wordml" xmlns:w16du="http://schemas.microsoft.com/office/word/2023/wordml/word16du" xmlns:w16sdtdh="http://schemas.microsoft.com/office/word/2020/wordml/sdtdatahash" xmlns:w16se="http://schemas.microsoft.com/office/word/2015/wordml/symex" xmlns:sl="http://schemas.openxmlformats.org/schemaLibrary/2006/main" mc:Ignorable="w14 w15 w16se w16cid w16 w16cex w16sdtdh w16du">
+<w:settings xmlns:mc="http://schemas.openxmlformats.org/markup-compatibility/2006" xmlns:o="urn:schemas-microsoft-com:office:office" xmlns:r="http://schemas.openxmlformats.org/officeDocument/2006/relationships" xmlns:m="http://schemas.openxmlformats.org/officeDocument/2006/math" xmlns:v="urn:schemas-microsoft-com:vml" xmlns:w10="urn:schemas-microsoft-com:office:word" xmlns:w="http://schemas.openxmlformats.org/wordprocessingml/2006/main" xmlns:w14="http://schemas.microsoft.com/office/word/2010/wordml" xmlns:w15="http://schemas.microsoft.com/office/word/2012/wordml" xmlns:w16se="http://schemas.microsoft.com/office/word/2015/wordml/symex" xmlns:sl="http://schemas.openxmlformats.org/schemaLibrary/2006/main" mc:Ignorable="w14 w15 w16se">
   <w:view w:val="normal"/>
   <w:defaultTabStop w:val="708"/>
   <w:hyphenationZone w:val="425"/>
@@ -980,7 +972,6 @@
   <w:compat>
     <w:useFELayout/>
     <w:compatSetting w:name="compatibilityMode" w:uri="http://schemas.microsoft.com/office/word" w:val="12"/>
-    <w:compatSetting w:name="useWord2013TrackBottomHyphenation" w:uri="http://schemas.microsoft.com/office/word" w:val="1"/>
   </w:compat>
   <w:rsids>
     <w:rsidRoot w:val="004C2DA3"/>
@@ -993,6 +984,7 @@
     <w:rsid w:val="00781BA3"/>
     <w:rsid w:val="00CC5EE1"/>
     <w:rsid w:val="00E93267"/>
+    <w:rsid w:val="00EB0384"/>
     <w:rsid w:val="00F30B2D"/>
     <w:rsid w:val="00FB508C"/>
   </w:rsids>
@@ -1017,7 +1009,7 @@
 </file>
 
 <file path=word/glossary/styles.xml><?xml version="1.0" encoding="utf-8"?>
-<w:styles xmlns:mc="http://schemas.openxmlformats.org/markup-compatibility/2006" xmlns:r="http://schemas.openxmlformats.org/officeDocument/2006/relationships" xmlns:w="http://schemas.openxmlformats.org/wordprocessingml/2006/main" xmlns:w14="http://schemas.microsoft.com/office/word/2010/wordml" xmlns:w15="http://schemas.microsoft.com/office/word/2012/wordml" xmlns:w16cex="http://schemas.microsoft.com/office/word/2018/wordml/cex" xmlns:w16cid="http://schemas.microsoft.com/office/word/2016/wordml/cid" xmlns:w16="http://schemas.microsoft.com/office/word/2018/wordml" xmlns:w16du="http://schemas.microsoft.com/office/word/2023/wordml/word16du" xmlns:w16sdtdh="http://schemas.microsoft.com/office/word/2020/wordml/sdtdatahash" xmlns:w16se="http://schemas.microsoft.com/office/word/2015/wordml/symex" mc:Ignorable="w14 w15 w16se w16cid w16 w16cex w16sdtdh w16du">
+<w:styles xmlns:mc="http://schemas.openxmlformats.org/markup-compatibility/2006" xmlns:r="http://schemas.openxmlformats.org/officeDocument/2006/relationships" xmlns:w="http://schemas.openxmlformats.org/wordprocessingml/2006/main" xmlns:w14="http://schemas.microsoft.com/office/word/2010/wordml" xmlns:w15="http://schemas.microsoft.com/office/word/2012/wordml" xmlns:w16se="http://schemas.microsoft.com/office/word/2015/wordml/symex" mc:Ignorable="w14 w15 w16se">
   <w:docDefaults>
     <w:rPrDefault>
       <w:rPr>
@@ -1033,7 +1025,7 @@
       </w:pPr>
     </w:pPrDefault>
   </w:docDefaults>
-  <w:latentStyles w:defLockedState="0" w:defUIPriority="99" w:defSemiHidden="0" w:defUnhideWhenUsed="0" w:defQFormat="0" w:count="376">
+  <w:latentStyles w:defLockedState="0" w:defUIPriority="99" w:defSemiHidden="0" w:defUnhideWhenUsed="0" w:defQFormat="0" w:count="371">
     <w:lsdException w:name="Normal" w:uiPriority="0" w:qFormat="1"/>
     <w:lsdException w:name="heading 1" w:uiPriority="9" w:qFormat="1"/>
     <w:lsdException w:name="heading 2" w:semiHidden="1" w:uiPriority="9" w:unhideWhenUsed="1" w:qFormat="1"/>
@@ -1405,23 +1397,18 @@
     <w:lsdException w:name="List Table 5 Dark Accent 6" w:uiPriority="50"/>
     <w:lsdException w:name="List Table 6 Colorful Accent 6" w:uiPriority="51"/>
     <w:lsdException w:name="List Table 7 Colorful Accent 6" w:uiPriority="52"/>
-    <w:lsdException w:name="Mention" w:semiHidden="1" w:unhideWhenUsed="1"/>
-    <w:lsdException w:name="Smart Hyperlink" w:semiHidden="1" w:unhideWhenUsed="1"/>
-    <w:lsdException w:name="Hashtag" w:semiHidden="1" w:unhideWhenUsed="1"/>
-    <w:lsdException w:name="Unresolved Mention" w:semiHidden="1" w:unhideWhenUsed="1"/>
-    <w:lsdException w:name="Smart Link" w:semiHidden="1" w:unhideWhenUsed="1"/>
   </w:latentStyles>
   <w:style w:type="paragraph" w:default="1" w:styleId="Normal">
     <w:name w:val="Normal"/>
     <w:qFormat/>
   </w:style>
-  <w:style w:type="character" w:default="1" w:styleId="DefaultParagraphFont">
+  <w:style w:type="character" w:default="1" w:styleId="Fuentedeprrafopredeter">
     <w:name w:val="Default Paragraph Font"/>
     <w:uiPriority w:val="1"/>
     <w:semiHidden/>
     <w:unhideWhenUsed/>
   </w:style>
-  <w:style w:type="table" w:default="1" w:styleId="TableNormal">
+  <w:style w:type="table" w:default="1" w:styleId="Tablanormal">
     <w:name w:val="Normal Table"/>
     <w:uiPriority w:val="99"/>
     <w:semiHidden/>
@@ -1436,7 +1423,7 @@
       </w:tblCellMar>
     </w:tblPr>
   </w:style>
-  <w:style w:type="numbering" w:default="1" w:styleId="NoList">
+  <w:style w:type="numbering" w:default="1" w:styleId="Sinlista">
     <w:name w:val="No List"/>
     <w:uiPriority w:val="99"/>
     <w:semiHidden/>
@@ -1450,7 +1437,7 @@
 </file>
 
 <file path=word/glossary/webSettings.xml><?xml version="1.0" encoding="utf-8"?>
-<w:webSettings xmlns:mc="http://schemas.openxmlformats.org/markup-compatibility/2006" xmlns:r="http://schemas.openxmlformats.org/officeDocument/2006/relationships" xmlns:w="http://schemas.openxmlformats.org/wordprocessingml/2006/main" xmlns:w14="http://schemas.microsoft.com/office/word/2010/wordml" xmlns:w15="http://schemas.microsoft.com/office/word/2012/wordml" xmlns:w16cex="http://schemas.microsoft.com/office/word/2018/wordml/cex" xmlns:w16cid="http://schemas.microsoft.com/office/word/2016/wordml/cid" xmlns:w16="http://schemas.microsoft.com/office/word/2018/wordml" xmlns:w16du="http://schemas.microsoft.com/office/word/2023/wordml/word16du" xmlns:w16sdtdh="http://schemas.microsoft.com/office/word/2020/wordml/sdtdatahash" xmlns:w16se="http://schemas.microsoft.com/office/word/2015/wordml/symex" mc:Ignorable="w14 w15 w16se w16cid w16 w16cex w16sdtdh w16du">
+<w:webSettings xmlns:mc="http://schemas.openxmlformats.org/markup-compatibility/2006" xmlns:r="http://schemas.openxmlformats.org/officeDocument/2006/relationships" xmlns:w="http://schemas.openxmlformats.org/wordprocessingml/2006/main" xmlns:w14="http://schemas.microsoft.com/office/word/2010/wordml" xmlns:w15="http://schemas.microsoft.com/office/word/2012/wordml" xmlns:w16se="http://schemas.microsoft.com/office/word/2015/wordml/symex" mc:Ignorable="w14 w15 w16se">
   <w:optimizeForBrowser/>
 </w:webSettings>
 </file>

</xml_diff>

<commit_message>
Creation of part 1 and 2 the task 1, and edition the document with the questionnaire
</commit_message>
<xml_diff>
--- a/src/HW1-Questionnaire/Prog1_CSharp_Tarea1_(Jhan Crhistian Terrero Ramirez; 2024-2586; 25-5-2025).docx
+++ b/src/HW1-Questionnaire/Prog1_CSharp_Tarea1_(Jhan Crhistian Terrero Ramirez; 2024-2586; 25-5-2025).docx
@@ -60,40 +60,43 @@
     <w:p>
       <w:pPr>
         <w:pStyle w:val="Prrafodelista"/>
-        <w:numPr>
-          <w:ilvl w:val="0"/>
-          <w:numId w:val="1"/>
-        </w:numPr>
-      </w:pPr>
-      <w:r>
-        <w:t xml:space="preserve">Buscar </w:t>
-      </w:r>
-      <w:r>
-        <w:t>cómo</w:t>
-      </w:r>
-      <w:r>
-        <w:t xml:space="preserve"> se </w:t>
-      </w:r>
-      <w:r>
-        <w:t xml:space="preserve">declara </w:t>
-      </w:r>
-      <w:r>
-        <w:t>una</w:t>
-      </w:r>
-      <w:r>
-        <w:t> constante </w:t>
-      </w:r>
-      <w:r>
-        <w:t xml:space="preserve">en </w:t>
-      </w:r>
-      <w:r>
-        <w:t>C#</w:t>
-      </w:r>
-      <w:r>
-        <w:t xml:space="preserve"> </w:t>
-      </w:r>
-      <w:r>
-        <w:t>e imprimir el valor. Probar de cambiar su valor luego y ver que es lo que pasa.</w:t>
+      </w:pPr>
+      <w:r>
+        <w:drawing>
+          <wp:inline distT="0" distB="0" distL="0" distR="0" wp14:anchorId="541B02E4" wp14:editId="620974CF">
+            <wp:extent cx="5400040" cy="3043555"/>
+            <wp:effectExtent l="0" t="0" r="0" b="0"/>
+            <wp:docPr id="1" name="Imagen 1"/>
+            <wp:cNvGraphicFramePr>
+              <a:graphicFrameLocks xmlns:a="http://schemas.openxmlformats.org/drawingml/2006/main" noChangeAspect="1"/>
+            </wp:cNvGraphicFramePr>
+            <a:graphic xmlns:a="http://schemas.openxmlformats.org/drawingml/2006/main">
+              <a:graphicData uri="http://schemas.openxmlformats.org/drawingml/2006/picture">
+                <pic:pic xmlns:pic="http://schemas.openxmlformats.org/drawingml/2006/picture">
+                  <pic:nvPicPr>
+                    <pic:cNvPr id="1" name=""/>
+                    <pic:cNvPicPr/>
+                  </pic:nvPicPr>
+                  <pic:blipFill>
+                    <a:blip r:embed="rId7"/>
+                    <a:stretch>
+                      <a:fillRect/>
+                    </a:stretch>
+                  </pic:blipFill>
+                  <pic:spPr>
+                    <a:xfrm>
+                      <a:off x="0" y="0"/>
+                      <a:ext cx="5400040" cy="3043555"/>
+                    </a:xfrm>
+                    <a:prstGeom prst="rect">
+                      <a:avLst/>
+                    </a:prstGeom>
+                  </pic:spPr>
+                </pic:pic>
+              </a:graphicData>
+            </a:graphic>
+          </wp:inline>
+        </w:drawing>
       </w:r>
     </w:p>
     <w:p>
@@ -105,7 +108,162 @@
         </w:numPr>
       </w:pPr>
       <w:r>
-        <w:t xml:space="preserve">Declara un entero, incrementarlo, decrementarlo, hacer operaciones con el. </w:t>
+        <w:t xml:space="preserve">Buscar </w:t>
+      </w:r>
+      <w:r>
+        <w:t>cómo</w:t>
+      </w:r>
+      <w:r>
+        <w:t xml:space="preserve"> se </w:t>
+      </w:r>
+      <w:r>
+        <w:t xml:space="preserve">declara </w:t>
+      </w:r>
+      <w:r>
+        <w:t>una</w:t>
+      </w:r>
+      <w:r>
+        <w:t> constante </w:t>
+      </w:r>
+      <w:r>
+        <w:t xml:space="preserve">en </w:t>
+      </w:r>
+      <w:r>
+        <w:t>C#</w:t>
+      </w:r>
+      <w:r>
+        <w:t xml:space="preserve"> </w:t>
+      </w:r>
+      <w:r>
+        <w:t>e imprimir el valor. Probar de cambiar su valor luego y ver que es lo que pasa.</w:t>
+      </w:r>
+    </w:p>
+    <w:p>
+      <w:pPr>
+        <w:ind w:left="708"/>
+        <w:rPr>
+          <w:color w:val="FF0000"/>
+        </w:rPr>
+      </w:pPr>
+      <w:r>
+        <w:rPr>
+          <w:color w:val="FF0000"/>
+        </w:rPr>
+        <w:t>Sin cambios</w:t>
+      </w:r>
+    </w:p>
+    <w:p>
+      <w:pPr>
+        <w:pStyle w:val="Prrafodelista"/>
+      </w:pPr>
+      <w:r>
+        <w:drawing>
+          <wp:inline distT="0" distB="0" distL="0" distR="0" wp14:anchorId="312A73DA" wp14:editId="44AB32DC">
+            <wp:extent cx="5344271" cy="1790950"/>
+            <wp:effectExtent l="0" t="0" r="8890" b="0"/>
+            <wp:docPr id="2" name="Imagen 2"/>
+            <wp:cNvGraphicFramePr>
+              <a:graphicFrameLocks xmlns:a="http://schemas.openxmlformats.org/drawingml/2006/main" noChangeAspect="1"/>
+            </wp:cNvGraphicFramePr>
+            <a:graphic xmlns:a="http://schemas.openxmlformats.org/drawingml/2006/main">
+              <a:graphicData uri="http://schemas.openxmlformats.org/drawingml/2006/picture">
+                <pic:pic xmlns:pic="http://schemas.openxmlformats.org/drawingml/2006/picture">
+                  <pic:nvPicPr>
+                    <pic:cNvPr id="1" name=""/>
+                    <pic:cNvPicPr/>
+                  </pic:nvPicPr>
+                  <pic:blipFill>
+                    <a:blip r:embed="rId8"/>
+                    <a:stretch>
+                      <a:fillRect/>
+                    </a:stretch>
+                  </pic:blipFill>
+                  <pic:spPr>
+                    <a:xfrm>
+                      <a:off x="0" y="0"/>
+                      <a:ext cx="5344271" cy="1790950"/>
+                    </a:xfrm>
+                    <a:prstGeom prst="rect">
+                      <a:avLst/>
+                    </a:prstGeom>
+                  </pic:spPr>
+                </pic:pic>
+              </a:graphicData>
+            </a:graphic>
+          </wp:inline>
+        </w:drawing>
+      </w:r>
+    </w:p>
+    <w:p>
+      <w:pPr>
+        <w:pStyle w:val="Prrafodelista"/>
+        <w:rPr>
+          <w:color w:val="FF0000"/>
+        </w:rPr>
+      </w:pPr>
+      <w:r>
+        <w:rPr>
+          <w:color w:val="FF0000"/>
+        </w:rPr>
+        <w:t>Con cambios</w:t>
+      </w:r>
+    </w:p>
+    <w:p>
+      <w:pPr>
+        <w:pStyle w:val="Prrafodelista"/>
+      </w:pPr>
+      <w:r>
+        <w:t>(No me deja ni ejecutar)</w:t>
+      </w:r>
+      <w:bookmarkStart w:id="0" w:name="_GoBack"/>
+      <w:bookmarkEnd w:id="0"/>
+    </w:p>
+    <w:p>
+      <w:pPr>
+        <w:pStyle w:val="Prrafodelista"/>
+        <w:rPr>
+          <w:color w:val="FF0000"/>
+        </w:rPr>
+      </w:pPr>
+      <w:r>
+        <w:rPr>
+          <w:color w:val="FF0000"/>
+        </w:rPr>
+        <w:drawing>
+          <wp:inline distT="0" distB="0" distL="0" distR="0" wp14:anchorId="594EAC6B" wp14:editId="782B5D85">
+            <wp:extent cx="5400040" cy="2172335"/>
+            <wp:effectExtent l="0" t="0" r="0" b="0"/>
+            <wp:docPr id="3" name="Imagen 3"/>
+            <wp:cNvGraphicFramePr>
+              <a:graphicFrameLocks xmlns:a="http://schemas.openxmlformats.org/drawingml/2006/main" noChangeAspect="1"/>
+            </wp:cNvGraphicFramePr>
+            <a:graphic xmlns:a="http://schemas.openxmlformats.org/drawingml/2006/main">
+              <a:graphicData uri="http://schemas.openxmlformats.org/drawingml/2006/picture">
+                <pic:pic xmlns:pic="http://schemas.openxmlformats.org/drawingml/2006/picture">
+                  <pic:nvPicPr>
+                    <pic:cNvPr id="1" name=""/>
+                    <pic:cNvPicPr/>
+                  </pic:nvPicPr>
+                  <pic:blipFill>
+                    <a:blip r:embed="rId9"/>
+                    <a:stretch>
+                      <a:fillRect/>
+                    </a:stretch>
+                  </pic:blipFill>
+                  <pic:spPr>
+                    <a:xfrm>
+                      <a:off x="0" y="0"/>
+                      <a:ext cx="5400040" cy="2172335"/>
+                    </a:xfrm>
+                    <a:prstGeom prst="rect">
+                      <a:avLst/>
+                    </a:prstGeom>
+                  </pic:spPr>
+                </pic:pic>
+              </a:graphicData>
+            </a:graphic>
+          </wp:inline>
+        </w:drawing>
       </w:r>
     </w:p>
     <w:p>
@@ -117,7 +275,8 @@
         </w:numPr>
       </w:pPr>
       <w:r>
-        <w:t xml:space="preserve">Declarar un float con valor=10152466.25. Declara un byte que es igual a 5 + el float. </w:t>
+        <w:lastRenderedPageBreak/>
+        <w:t xml:space="preserve">Declara un entero, incrementarlo, decrementarlo, hacer operaciones con el. </w:t>
       </w:r>
     </w:p>
     <w:p>
@@ -129,6 +288,18 @@
         </w:numPr>
       </w:pPr>
       <w:r>
+        <w:t xml:space="preserve">Declarar un float con valor=10152466.25. Declara un byte que es igual a 5 + el float. </w:t>
+      </w:r>
+    </w:p>
+    <w:p>
+      <w:pPr>
+        <w:pStyle w:val="Prrafodelista"/>
+        <w:numPr>
+          <w:ilvl w:val="0"/>
+          <w:numId w:val="1"/>
+        </w:numPr>
+      </w:pPr>
+      <w:r>
         <w:t>Adjuntar comentario de una y de</w:t>
       </w:r>
       <w:r>
@@ -143,11 +314,9 @@
       <w:r>
         <w:t xml:space="preserve">el sistema. </w:t>
       </w:r>
-      <w:bookmarkStart w:id="0" w:name="_GoBack"/>
-      <w:bookmarkEnd w:id="0"/>
     </w:p>
     <w:sectPr>
-      <w:headerReference w:type="default" r:id="rId7"/>
+      <w:headerReference w:type="default" r:id="rId10"/>
       <w:pgSz w:w="11906" w:h="16838"/>
       <w:pgMar w:top="1417" w:right="1701" w:bottom="1417" w:left="1701" w:header="708" w:footer="708" w:gutter="0"/>
       <w:cols w:space="708"/>
@@ -983,6 +1152,7 @@
     <w:rsid w:val="00691C85"/>
     <w:rsid w:val="00781BA3"/>
     <w:rsid w:val="00CC5EE1"/>
+    <w:rsid w:val="00CE4AAA"/>
     <w:rsid w:val="00E93267"/>
     <w:rsid w:val="00EB0384"/>
     <w:rsid w:val="00F30B2D"/>

</xml_diff>

<commit_message>
Creating of part 4, and editing of document
</commit_message>
<xml_diff>
--- a/src/HW1-Questionnaire/Prog1_CSharp_Tarea1_(Jhan Crhistian Terrero Ramirez; 2024-2586; 25-5-2025).docx
+++ b/src/HW1-Questionnaire/Prog1_CSharp_Tarea1_(Jhan Crhistian Terrero Ramirez; 2024-2586; 25-5-2025).docx
@@ -62,6 +62,10 @@
         <w:pStyle w:val="Prrafodelista"/>
       </w:pPr>
       <w:r>
+        <w:rPr>
+          <w:noProof/>
+          <w:lang w:val="en-US" w:eastAsia="en-US"/>
+        </w:rPr>
         <w:drawing>
           <wp:inline distT="0" distB="0" distL="0" distR="0" wp14:anchorId="541B02E4" wp14:editId="620974CF">
             <wp:extent cx="5400040" cy="3043555"/>
@@ -157,6 +161,10 @@
         <w:pStyle w:val="Prrafodelista"/>
       </w:pPr>
       <w:r>
+        <w:rPr>
+          <w:noProof/>
+          <w:lang w:val="en-US" w:eastAsia="en-US"/>
+        </w:rPr>
         <w:drawing>
           <wp:inline distT="0" distB="0" distL="0" distR="0" wp14:anchorId="312A73DA" wp14:editId="44AB32DC">
             <wp:extent cx="5344271" cy="1790950"/>
@@ -215,8 +223,6 @@
       <w:r>
         <w:t>(No me deja ni ejecutar)</w:t>
       </w:r>
-      <w:bookmarkStart w:id="0" w:name="_GoBack"/>
-      <w:bookmarkEnd w:id="0"/>
     </w:p>
     <w:p>
       <w:pPr>
@@ -227,7 +233,9 @@
       </w:pPr>
       <w:r>
         <w:rPr>
+          <w:noProof/>
           <w:color w:val="FF0000"/>
+          <w:lang w:val="en-US" w:eastAsia="en-US"/>
         </w:rPr>
         <w:drawing>
           <wp:inline distT="0" distB="0" distL="0" distR="0" wp14:anchorId="594EAC6B" wp14:editId="782B5D85">
@@ -282,13 +290,47 @@
     <w:p>
       <w:pPr>
         <w:pStyle w:val="Prrafodelista"/>
-        <w:numPr>
-          <w:ilvl w:val="0"/>
-          <w:numId w:val="1"/>
-        </w:numPr>
-      </w:pPr>
-      <w:r>
-        <w:t xml:space="preserve">Declarar un float con valor=10152466.25. Declara un byte que es igual a 5 + el float. </w:t>
+      </w:pPr>
+      <w:r>
+        <w:rPr>
+          <w:noProof/>
+          <w:lang w:val="en-US" w:eastAsia="en-US"/>
+        </w:rPr>
+        <w:drawing>
+          <wp:inline distT="0" distB="0" distL="0" distR="0" wp14:anchorId="0359E4B4" wp14:editId="2FBEB0E1">
+            <wp:extent cx="5400040" cy="2711450"/>
+            <wp:effectExtent l="0" t="0" r="0" b="0"/>
+            <wp:docPr id="4" name="Imagen 4"/>
+            <wp:cNvGraphicFramePr>
+              <a:graphicFrameLocks xmlns:a="http://schemas.openxmlformats.org/drawingml/2006/main" noChangeAspect="1"/>
+            </wp:cNvGraphicFramePr>
+            <a:graphic xmlns:a="http://schemas.openxmlformats.org/drawingml/2006/main">
+              <a:graphicData uri="http://schemas.openxmlformats.org/drawingml/2006/picture">
+                <pic:pic xmlns:pic="http://schemas.openxmlformats.org/drawingml/2006/picture">
+                  <pic:nvPicPr>
+                    <pic:cNvPr id="1" name=""/>
+                    <pic:cNvPicPr/>
+                  </pic:nvPicPr>
+                  <pic:blipFill>
+                    <a:blip r:embed="rId10"/>
+                    <a:stretch>
+                      <a:fillRect/>
+                    </a:stretch>
+                  </pic:blipFill>
+                  <pic:spPr>
+                    <a:xfrm>
+                      <a:off x="0" y="0"/>
+                      <a:ext cx="5400040" cy="2711450"/>
+                    </a:xfrm>
+                    <a:prstGeom prst="rect">
+                      <a:avLst/>
+                    </a:prstGeom>
+                  </pic:spPr>
+                </pic:pic>
+              </a:graphicData>
+            </a:graphic>
+          </wp:inline>
+        </w:drawing>
       </w:r>
     </w:p>
     <w:p>
@@ -300,6 +342,160 @@
         </w:numPr>
       </w:pPr>
       <w:r>
+        <w:t xml:space="preserve">Declarar un float con valor=10152466.25. Declara un byte que es igual a 5 + el float. </w:t>
+      </w:r>
+    </w:p>
+    <w:p>
+      <w:pPr>
+        <w:pStyle w:val="Prrafodelista"/>
+        <w:rPr>
+          <w:color w:val="FF0000"/>
+        </w:rPr>
+      </w:pPr>
+      <w:r>
+        <w:rPr>
+          <w:color w:val="FF0000"/>
+        </w:rPr>
+        <w:t>Acá me da problemas debido a que el valor a la hora de convertirse en un byte (8 bit de memoria) sigue siendo un número muy grande para almacenarse.</w:t>
+      </w:r>
+    </w:p>
+    <w:p>
+      <w:pPr>
+        <w:pStyle w:val="Prrafodelista"/>
+      </w:pPr>
+      <w:r>
+        <w:drawing>
+          <wp:inline distT="0" distB="0" distL="0" distR="0" wp14:anchorId="34EF40C5" wp14:editId="2D41AB70">
+            <wp:extent cx="5627402" cy="1668780"/>
+            <wp:effectExtent l="0" t="0" r="0" b="0"/>
+            <wp:docPr id="5" name="Imagen 5"/>
+            <wp:cNvGraphicFramePr>
+              <a:graphicFrameLocks xmlns:a="http://schemas.openxmlformats.org/drawingml/2006/main" noChangeAspect="1"/>
+            </wp:cNvGraphicFramePr>
+            <a:graphic xmlns:a="http://schemas.openxmlformats.org/drawingml/2006/main">
+              <a:graphicData uri="http://schemas.openxmlformats.org/drawingml/2006/picture">
+                <pic:pic xmlns:pic="http://schemas.openxmlformats.org/drawingml/2006/picture">
+                  <pic:nvPicPr>
+                    <pic:cNvPr id="1" name=""/>
+                    <pic:cNvPicPr/>
+                  </pic:nvPicPr>
+                  <pic:blipFill rotWithShape="1">
+                    <a:blip r:embed="rId11"/>
+                    <a:srcRect r="10818"/>
+                    <a:stretch/>
+                  </pic:blipFill>
+                  <pic:spPr bwMode="auto">
+                    <a:xfrm>
+                      <a:off x="0" y="0"/>
+                      <a:ext cx="5633064" cy="1670459"/>
+                    </a:xfrm>
+                    <a:prstGeom prst="rect">
+                      <a:avLst/>
+                    </a:prstGeom>
+                    <a:ln>
+                      <a:noFill/>
+                    </a:ln>
+                    <a:extLst>
+                      <a:ext uri="{53640926-AAD7-44D8-BBD7-CCE9431645EC}">
+                        <a14:shadowObscured xmlns:a14="http://schemas.microsoft.com/office/drawing/2010/main"/>
+                      </a:ext>
+                    </a:extLst>
+                  </pic:spPr>
+                </pic:pic>
+              </a:graphicData>
+            </a:graphic>
+          </wp:inline>
+        </w:drawing>
+      </w:r>
+    </w:p>
+    <w:p>
+      <w:pPr>
+        <w:pStyle w:val="Prrafodelista"/>
+        <w:rPr>
+          <w:color w:val="FF0000"/>
+        </w:rPr>
+      </w:pPr>
+      <w:r>
+        <w:rPr>
+          <w:color w:val="FF0000"/>
+        </w:rPr>
+        <w:t xml:space="preserve">Así que en su lugar guarde resultado en una variable </w:t>
+      </w:r>
+      <w:proofErr w:type="spellStart"/>
+      <w:r>
+        <w:rPr>
+          <w:color w:val="FF0000"/>
+        </w:rPr>
+        <w:t>float</w:t>
+      </w:r>
+      <w:proofErr w:type="spellEnd"/>
+      <w:r>
+        <w:rPr>
+          <w:color w:val="FF0000"/>
+        </w:rPr>
+        <w:t>.</w:t>
+      </w:r>
+    </w:p>
+    <w:p>
+      <w:pPr>
+        <w:pStyle w:val="Prrafodelista"/>
+        <w:rPr>
+          <w:color w:val="FF0000"/>
+          <w:u w:val="single"/>
+        </w:rPr>
+      </w:pPr>
+      <w:r>
+        <w:rPr>
+          <w:color w:val="FF0000"/>
+        </w:rPr>
+        <w:drawing>
+          <wp:inline distT="0" distB="0" distL="0" distR="0" wp14:anchorId="5A6133AA" wp14:editId="1FD2F7C4">
+            <wp:extent cx="5400040" cy="2025650"/>
+            <wp:effectExtent l="0" t="0" r="0" b="0"/>
+            <wp:docPr id="6" name="Imagen 6"/>
+            <wp:cNvGraphicFramePr>
+              <a:graphicFrameLocks xmlns:a="http://schemas.openxmlformats.org/drawingml/2006/main" noChangeAspect="1"/>
+            </wp:cNvGraphicFramePr>
+            <a:graphic xmlns:a="http://schemas.openxmlformats.org/drawingml/2006/main">
+              <a:graphicData uri="http://schemas.openxmlformats.org/drawingml/2006/picture">
+                <pic:pic xmlns:pic="http://schemas.openxmlformats.org/drawingml/2006/picture">
+                  <pic:nvPicPr>
+                    <pic:cNvPr id="1" name=""/>
+                    <pic:cNvPicPr/>
+                  </pic:nvPicPr>
+                  <pic:blipFill>
+                    <a:blip r:embed="rId12"/>
+                    <a:stretch>
+                      <a:fillRect/>
+                    </a:stretch>
+                  </pic:blipFill>
+                  <pic:spPr>
+                    <a:xfrm>
+                      <a:off x="0" y="0"/>
+                      <a:ext cx="5400040" cy="2025650"/>
+                    </a:xfrm>
+                    <a:prstGeom prst="rect">
+                      <a:avLst/>
+                    </a:prstGeom>
+                  </pic:spPr>
+                </pic:pic>
+              </a:graphicData>
+            </a:graphic>
+          </wp:inline>
+        </w:drawing>
+      </w:r>
+      <w:bookmarkStart w:id="0" w:name="_GoBack"/>
+      <w:bookmarkEnd w:id="0"/>
+    </w:p>
+    <w:p>
+      <w:pPr>
+        <w:pStyle w:val="Prrafodelista"/>
+        <w:numPr>
+          <w:ilvl w:val="0"/>
+          <w:numId w:val="1"/>
+        </w:numPr>
+      </w:pPr>
+      <w:r>
         <w:t>Adjuntar comentario de una y de</w:t>
       </w:r>
       <w:r>
@@ -316,7 +512,7 @@
       </w:r>
     </w:p>
     <w:sectPr>
-      <w:headerReference w:type="default" r:id="rId10"/>
+      <w:headerReference w:type="default" r:id="rId13"/>
       <w:pgSz w:w="11906" w:h="16838"/>
       <w:pgMar w:top="1417" w:right="1701" w:bottom="1417" w:left="1701" w:header="708" w:footer="708" w:gutter="0"/>
       <w:cols w:space="708"/>
@@ -1144,6 +1340,7 @@
   </w:compat>
   <w:rsids>
     <w:rsidRoot w:val="004C2DA3"/>
+    <w:rsid w:val="0022056A"/>
     <w:rsid w:val="00346AE0"/>
     <w:rsid w:val="0041727C"/>
     <w:rsid w:val="004C2DA3"/>
@@ -1151,8 +1348,8 @@
     <w:rsid w:val="00634FE5"/>
     <w:rsid w:val="00691C85"/>
     <w:rsid w:val="00781BA3"/>
+    <w:rsid w:val="00B61118"/>
     <w:rsid w:val="00CC5EE1"/>
-    <w:rsid w:val="00CE4AAA"/>
     <w:rsid w:val="00E93267"/>
     <w:rsid w:val="00EB0384"/>
     <w:rsid w:val="00F30B2D"/>

</xml_diff>

<commit_message>
Creating of part 5, comments and hout
</commit_message>
<xml_diff>
--- a/src/HW1-Questionnaire/Prog1_CSharp_Tarea1_(Jhan Crhistian Terrero Ramirez; 2024-2586; 25-5-2025).docx
+++ b/src/HW1-Questionnaire/Prog1_CSharp_Tarea1_(Jhan Crhistian Terrero Ramirez; 2024-2586; 25-5-2025).docx
@@ -484,8 +484,60 @@
           </wp:inline>
         </w:drawing>
       </w:r>
-      <w:bookmarkStart w:id="0" w:name="_GoBack"/>
-      <w:bookmarkEnd w:id="0"/>
+    </w:p>
+    <w:p>
+      <w:pPr>
+        <w:pStyle w:val="Prrafodelista"/>
+        <w:rPr>
+          <w:color w:val="FF0000"/>
+          <w:u w:val="single"/>
+        </w:rPr>
+      </w:pPr>
+    </w:p>
+    <w:p>
+      <w:pPr>
+        <w:pStyle w:val="Prrafodelista"/>
+        <w:rPr>
+          <w:color w:val="FF0000"/>
+          <w:u w:val="single"/>
+        </w:rPr>
+      </w:pPr>
+    </w:p>
+    <w:p>
+      <w:pPr>
+        <w:pStyle w:val="Prrafodelista"/>
+        <w:rPr>
+          <w:color w:val="FF0000"/>
+          <w:u w:val="single"/>
+        </w:rPr>
+      </w:pPr>
+    </w:p>
+    <w:p>
+      <w:pPr>
+        <w:pStyle w:val="Prrafodelista"/>
+        <w:rPr>
+          <w:color w:val="FF0000"/>
+          <w:u w:val="single"/>
+        </w:rPr>
+      </w:pPr>
+    </w:p>
+    <w:p>
+      <w:pPr>
+        <w:pStyle w:val="Prrafodelista"/>
+        <w:rPr>
+          <w:color w:val="FF0000"/>
+          <w:u w:val="single"/>
+        </w:rPr>
+      </w:pPr>
+    </w:p>
+    <w:p>
+      <w:pPr>
+        <w:pStyle w:val="Prrafodelista"/>
+        <w:rPr>
+          <w:color w:val="FF0000"/>
+          <w:u w:val="single"/>
+        </w:rPr>
+      </w:pPr>
     </w:p>
     <w:p>
       <w:pPr>
@@ -496,6 +548,7 @@
         </w:numPr>
       </w:pPr>
       <w:r>
+        <w:lastRenderedPageBreak/>
         <w:t>Adjuntar comentario de una y de</w:t>
       </w:r>
       <w:r>
@@ -511,8 +564,52 @@
         <w:t xml:space="preserve">el sistema. </w:t>
       </w:r>
     </w:p>
+    <w:p>
+      <w:pPr>
+        <w:pStyle w:val="Prrafodelista"/>
+      </w:pPr>
+      <w:bookmarkStart w:id="0" w:name="_GoBack"/>
+      <w:r>
+        <w:drawing>
+          <wp:inline distT="0" distB="0" distL="0" distR="0" wp14:anchorId="3E3D2E7E" wp14:editId="227AC91E">
+            <wp:extent cx="5493512" cy="1455420"/>
+            <wp:effectExtent l="0" t="0" r="0" b="0"/>
+            <wp:docPr id="7" name="Imagen 7"/>
+            <wp:cNvGraphicFramePr>
+              <a:graphicFrameLocks xmlns:a="http://schemas.openxmlformats.org/drawingml/2006/main" noChangeAspect="1"/>
+            </wp:cNvGraphicFramePr>
+            <a:graphic xmlns:a="http://schemas.openxmlformats.org/drawingml/2006/main">
+              <a:graphicData uri="http://schemas.openxmlformats.org/drawingml/2006/picture">
+                <pic:pic xmlns:pic="http://schemas.openxmlformats.org/drawingml/2006/picture">
+                  <pic:nvPicPr>
+                    <pic:cNvPr id="1" name=""/>
+                    <pic:cNvPicPr/>
+                  </pic:nvPicPr>
+                  <pic:blipFill>
+                    <a:blip r:embed="rId13"/>
+                    <a:stretch>
+                      <a:fillRect/>
+                    </a:stretch>
+                  </pic:blipFill>
+                  <pic:spPr>
+                    <a:xfrm>
+                      <a:off x="0" y="0"/>
+                      <a:ext cx="5514380" cy="1460949"/>
+                    </a:xfrm>
+                    <a:prstGeom prst="rect">
+                      <a:avLst/>
+                    </a:prstGeom>
+                  </pic:spPr>
+                </pic:pic>
+              </a:graphicData>
+            </a:graphic>
+          </wp:inline>
+        </w:drawing>
+      </w:r>
+      <w:bookmarkEnd w:id="0"/>
+    </w:p>
     <w:sectPr>
-      <w:headerReference w:type="default" r:id="rId13"/>
+      <w:headerReference w:type="default" r:id="rId14"/>
       <w:pgSz w:w="11906" w:h="16838"/>
       <w:pgMar w:top="1417" w:right="1701" w:bottom="1417" w:left="1701" w:header="708" w:footer="708" w:gutter="0"/>
       <w:cols w:space="708"/>
@@ -1340,10 +1437,10 @@
   </w:compat>
   <w:rsids>
     <w:rsidRoot w:val="004C2DA3"/>
-    <w:rsid w:val="0022056A"/>
     <w:rsid w:val="00346AE0"/>
     <w:rsid w:val="0041727C"/>
     <w:rsid w:val="004C2DA3"/>
+    <w:rsid w:val="004F35C6"/>
     <w:rsid w:val="00522E59"/>
     <w:rsid w:val="00634FE5"/>
     <w:rsid w:val="00691C85"/>

</xml_diff>